<commit_message>
ya esta los atributos
</commit_message>
<xml_diff>
--- a/modelo de dominio 2.docx
+++ b/modelo de dominio 2.docx
@@ -1766,23 +1766,7 @@
           <w:sz w:val="32"/>
           <w:szCs w:val="32"/>
         </w:rPr>
-        <w:t xml:space="preserve">             1    </w:t>
-      </w:r>
-      <w:proofErr w:type="gramStart"/>
-      <w:r>
-        <w:rPr>
-          <w:sz w:val="32"/>
-          <w:szCs w:val="32"/>
-        </w:rPr>
-        <w:t>Alberga</w:t>
-      </w:r>
-      <w:proofErr w:type="gramEnd"/>
-      <w:r>
-        <w:rPr>
-          <w:sz w:val="32"/>
-          <w:szCs w:val="32"/>
-        </w:rPr>
-        <w:t xml:space="preserve">      1                    1   Almacena     *</w:t>
+        <w:t xml:space="preserve">             1    Alberga      1                    1   Almacena     *</w:t>
       </w:r>
     </w:p>
     <w:p>
@@ -3146,12 +3130,9 @@
             <w:tcW w:w="1274" w:type="dxa"/>
           </w:tcPr>
           <w:p>
-            <w:pPr>
-              <w:rPr>
-                <w:sz w:val="32"/>
-                <w:szCs w:val="32"/>
-              </w:rPr>
-            </w:pPr>
+            <w:r>
+              <w:t>nombre</w:t>
+            </w:r>
           </w:p>
         </w:tc>
       </w:tr>
@@ -3200,12 +3181,14 @@
             <w:tcW w:w="1274" w:type="dxa"/>
           </w:tcPr>
           <w:p>
-            <w:pPr>
-              <w:rPr>
-                <w:sz w:val="32"/>
-                <w:szCs w:val="32"/>
-              </w:rPr>
-            </w:pPr>
+            <w:r>
+              <w:t>Fecha</w:t>
+            </w:r>
+          </w:p>
+          <w:p>
+            <w:r>
+              <w:t>Hora_inicio</w:t>
+            </w:r>
           </w:p>
         </w:tc>
       </w:tr>
@@ -3254,13 +3237,11 @@
             <w:tcW w:w="1980" w:type="dxa"/>
           </w:tcPr>
           <w:p>
-            <w:pPr>
-              <w:rPr>
-                <w:sz w:val="32"/>
-                <w:szCs w:val="32"/>
-              </w:rPr>
-            </w:pPr>
+            <w:r>
+              <w:t>Cantidad</w:t>
+            </w:r>
           </w:p>
+          <w:p/>
         </w:tc>
       </w:tr>
     </w:tbl>
@@ -3318,12 +3299,9 @@
             <w:tcW w:w="1274" w:type="dxa"/>
           </w:tcPr>
           <w:p>
-            <w:pPr>
-              <w:rPr>
-                <w:sz w:val="32"/>
-                <w:szCs w:val="32"/>
-              </w:rPr>
-            </w:pPr>
+            <w:r>
+              <w:t>número</w:t>
+            </w:r>
           </w:p>
         </w:tc>
       </w:tr>
@@ -3372,12 +3350,19 @@
             <w:tcW w:w="1274" w:type="dxa"/>
           </w:tcPr>
           <w:p>
-            <w:pPr>
-              <w:rPr>
-                <w:sz w:val="32"/>
-                <w:szCs w:val="32"/>
-              </w:rPr>
-            </w:pPr>
+            <w:r>
+              <w:t>có</w:t>
+            </w:r>
+            <w:bookmarkStart w:id="0" w:name="_GoBack"/>
+            <w:bookmarkEnd w:id="0"/>
+            <w:r>
+              <w:t>digo</w:t>
+            </w:r>
+          </w:p>
+          <w:p>
+            <w:r>
+              <w:t>nombre</w:t>
+            </w:r>
           </w:p>
         </w:tc>
       </w:tr>
@@ -3457,12 +3442,9 @@
             <w:tcW w:w="1274" w:type="dxa"/>
           </w:tcPr>
           <w:p>
-            <w:pPr>
-              <w:rPr>
-                <w:sz w:val="32"/>
-                <w:szCs w:val="32"/>
-              </w:rPr>
-            </w:pPr>
+            <w:r>
+              <w:t>nombre</w:t>
+            </w:r>
           </w:p>
         </w:tc>
       </w:tr>
@@ -3510,14 +3492,7 @@
           <w:tcPr>
             <w:tcW w:w="1274" w:type="dxa"/>
           </w:tcPr>
-          <w:p>
-            <w:pPr>
-              <w:rPr>
-                <w:sz w:val="32"/>
-                <w:szCs w:val="32"/>
-              </w:rPr>
-            </w:pPr>
-          </w:p>
+          <w:p/>
         </w:tc>
       </w:tr>
     </w:tbl>
@@ -3582,70 +3557,14 @@
             <w:tcW w:w="1274" w:type="dxa"/>
           </w:tcPr>
           <w:p>
-            <w:pPr>
-              <w:rPr>
-                <w:sz w:val="32"/>
-                <w:szCs w:val="32"/>
-              </w:rPr>
-            </w:pPr>
+            <w:r>
+              <w:t>Cantidad</w:t>
+            </w:r>
           </w:p>
+          <w:p/>
         </w:tc>
       </w:tr>
     </w:tbl>
-    <w:tbl>
-      <w:tblPr>
-        <w:tblStyle w:val="Tablaconcuadrcula"/>
-        <w:tblpPr w:leftFromText="141" w:rightFromText="141" w:vertAnchor="text" w:horzAnchor="page" w:tblpX="4004" w:tblpY="-1419"/>
-        <w:tblW w:w="0" w:type="auto"/>
-        <w:tblLook w:val="04A0" w:firstRow="1" w:lastRow="0" w:firstColumn="1" w:lastColumn="0" w:noHBand="0" w:noVBand="1"/>
-      </w:tblPr>
-      <w:tblGrid>
-        <w:gridCol w:w="2547"/>
-      </w:tblGrid>
-      <w:tr>
-        <w:trPr>
-          <w:trHeight w:val="385"/>
-        </w:trPr>
-        <w:tc>
-          <w:tcPr>
-            <w:tcW w:w="2547" w:type="dxa"/>
-          </w:tcPr>
-          <w:p>
-            <w:pPr>
-              <w:rPr>
-                <w:sz w:val="32"/>
-                <w:szCs w:val="32"/>
-              </w:rPr>
-            </w:pPr>
-            <w:r>
-              <w:rPr>
-                <w:sz w:val="32"/>
-                <w:szCs w:val="32"/>
-              </w:rPr>
-              <w:t xml:space="preserve">Detalle-producto </w:t>
-            </w:r>
-          </w:p>
-        </w:tc>
-      </w:tr>
-      <w:tr>
-        <w:trPr>
-          <w:trHeight w:val="936"/>
-        </w:trPr>
-        <w:tc>
-          <w:tcPr>
-            <w:tcW w:w="2547" w:type="dxa"/>
-          </w:tcPr>
-          <w:p>
-            <w:pPr>
-              <w:rPr>
-                <w:sz w:val="32"/>
-                <w:szCs w:val="32"/>
-              </w:rPr>
-            </w:pPr>
-          </w:p>
-        </w:tc>
-      </w:tr>
-    </w:tbl>
     <w:p>
       <w:pPr>
         <w:ind w:firstLine="708"/>
@@ -3664,10 +3583,7 @@
         </w:rPr>
       </w:pPr>
     </w:p>
-    <w:p>
-      <w:bookmarkStart w:id="0" w:name="_GoBack"/>
-      <w:bookmarkEnd w:id="0"/>
-    </w:p>
+    <w:p/>
     <w:sectPr>
       <w:type w:val="continuous"/>
       <w:pgSz w:w="12240" w:h="15840"/>

</xml_diff>